<commit_message>
Add logic with path filename
</commit_message>
<xml_diff>
--- a/636. ООО КХ г. Дятьково_1.docx
+++ b/636. ООО КХ г. Дятьково_1.docx
@@ -19,8 +19,13 @@
       <w:pPr>
         <w:ind w:left="5103"/>
       </w:pPr>
-      <w:r>
-        <w:t>Кавковской Н.В.</w:t>
+      <w:proofErr w:type="spellStart"/>
+      <w:r>
+        <w:t>Кавковской</w:t>
+      </w:r>
+      <w:proofErr w:type="spellEnd"/>
+      <w:r>
+        <w:t xml:space="preserve"> Н.В.</w:t>
       </w:r>
     </w:p>
     <w:p>
@@ -37,90 +42,121 @@
     <w:p>
       <w:pPr>
         <w:ind w:left="5103"/>
+        <w:rPr>
+          <w:lang w:val="en-US"/>
+        </w:rPr>
       </w:pPr>
       <w:r>
         <w:t>тел</w:t>
       </w:r>
       <w:r>
+        <w:rPr>
+          <w:lang w:val="en-US"/>
+        </w:rPr>
+        <w:t>. 8-4832-30-76-35</w:t>
+      </w:r>
+    </w:p>
+    <w:p>
+      <w:pPr>
+        <w:ind w:left="5103"/>
+        <w:rPr>
+          <w:lang w:val="en-US"/>
+        </w:rPr>
+      </w:pPr>
+      <w:r>
+        <w:rPr>
+          <w:lang w:val="en-US"/>
+        </w:rPr>
+        <w:t>8980-330-15-96</w:t>
+      </w:r>
+    </w:p>
+    <w:p>
+      <w:pPr>
+        <w:ind w:left="5103"/>
+        <w:rPr>
+          <w:lang w:val="en-US"/>
+        </w:rPr>
+      </w:pPr>
+      <w:r>
+        <w:rPr>
+          <w:lang w:val="en-US"/>
+        </w:rPr>
+        <w:t>8910-330-16-98</w:t>
+      </w:r>
+    </w:p>
+    <w:p>
+      <w:pPr>
+        <w:ind w:left="5103"/>
+        <w:rPr>
+          <w:lang w:val="en-US"/>
+        </w:rPr>
+      </w:pPr>
+      <w:proofErr w:type="spellStart"/>
+      <w:proofErr w:type="gramStart"/>
+      <w:r>
+        <w:rPr>
+          <w:lang w:val="en-US"/>
+        </w:rPr>
+        <w:t>e</w:t>
+      </w:r>
+      <w:r>
+        <w:rPr>
+          <w:lang w:val="en-US"/>
+        </w:rPr>
         <w:t>.</w:t>
       </w:r>
       <w:r>
-        <w:t xml:space="preserve"> </w:t>
-      </w:r>
-      <w:r>
-        <w:t>8-4832-30-76-35</w:t>
-      </w:r>
-    </w:p>
-    <w:p>
-      <w:pPr>
-        <w:ind w:left="5103"/>
-      </w:pPr>
-      <w:r>
-        <w:t>89</w:t>
-      </w:r>
-      <w:r>
-        <w:t>80-330-15-96</w:t>
-      </w:r>
-    </w:p>
-    <w:p>
-      <w:pPr>
-        <w:ind w:left="5103"/>
-      </w:pPr>
-      <w:r>
-        <w:t>8910-330-16-98</w:t>
-      </w:r>
-    </w:p>
-    <w:p>
-      <w:pPr>
-        <w:ind w:left="5103"/>
-      </w:pPr>
-      <w:r>
         <w:rPr>
           <w:lang w:val="en-US"/>
         </w:rPr>
-        <w:t>e</w:t>
-      </w:r>
-      <w:r>
+        <w:t>mail</w:t>
+      </w:r>
+      <w:proofErr w:type="spellEnd"/>
+      <w:proofErr w:type="gramEnd"/>
+      <w:r>
+        <w:rPr>
+          <w:lang w:val="en-US"/>
+        </w:rPr>
+        <w:t xml:space="preserve">: </w:t>
+      </w:r>
+      <w:r>
+        <w:rPr>
+          <w:lang w:val="en-US"/>
+        </w:rPr>
+        <w:t>ooouctb</w:t>
+      </w:r>
+      <w:r>
+        <w:rPr>
+          <w:lang w:val="en-US"/>
+        </w:rPr>
+        <w:t>@</w:t>
+      </w:r>
+      <w:r>
+        <w:rPr>
+          <w:lang w:val="en-US"/>
+        </w:rPr>
+        <w:t>yandex</w:t>
+      </w:r>
+      <w:r>
+        <w:rPr>
+          <w:lang w:val="en-US"/>
+        </w:rPr>
         <w:t>.</w:t>
       </w:r>
       <w:r>
         <w:rPr>
           <w:lang w:val="en-US"/>
         </w:rPr>
-        <w:t>mail</w:t>
-      </w:r>
-      <w:r>
-        <w:t xml:space="preserve">: </w:t>
-      </w:r>
-      <w:r>
+        <w:t>ru</w:t>
+      </w:r>
+    </w:p>
+    <w:bookmarkEnd w:id="0"/>
+    <w:p>
+      <w:pPr>
+        <w:jc w:val="right"/>
         <w:rPr>
           <w:lang w:val="en-US"/>
         </w:rPr>
-        <w:t>ooouctb</w:t>
-      </w:r>
-      <w:r>
-        <w:t>@</w:t>
-      </w:r>
-      <w:r>
-        <w:rPr>
-          <w:lang w:val="en-US"/>
-        </w:rPr>
-        <w:t>yandex</w:t>
-      </w:r>
-      <w:r>
-        <w:t>.</w:t>
-      </w:r>
-      <w:r>
-        <w:rPr>
-          <w:lang w:val="en-US"/>
-        </w:rPr>
-        <w:t>ru</w:t>
-      </w:r>
-    </w:p>
-    <w:bookmarkEnd w:id="0"/>
-    <w:p>
-      <w:pPr>
-        <w:jc w:val="right"/>
       </w:pPr>
     </w:p>
     <w:p>
@@ -211,11 +247,11 @@
         <w:tblLook w:val="04A0" w:firstRow="1" w:lastRow="0" w:firstColumn="1" w:lastColumn="0" w:noHBand="0" w:noVBand="1"/>
       </w:tblPr>
       <w:tblGrid>
-        <w:gridCol w:w="540"/>
-        <w:gridCol w:w="2594"/>
-        <w:gridCol w:w="2035"/>
-        <w:gridCol w:w="2119"/>
-        <w:gridCol w:w="2318"/>
+        <w:gridCol w:w="407"/>
+        <w:gridCol w:w="838"/>
+        <w:gridCol w:w="825"/>
+        <w:gridCol w:w="1833"/>
+        <w:gridCol w:w="5703"/>
       </w:tblGrid>
       <w:tr>
         <w:trPr>
@@ -451,12 +487,21 @@
                 <w:szCs w:val="20"/>
               </w:rPr>
             </w:pPr>
-            <w:r>
-              <w:rPr>
-                <w:sz w:val="20"/>
-                <w:szCs w:val="20"/>
-              </w:rPr>
-              <w:t>Фатеенков Игорь Иванович</w:t>
+            <w:proofErr w:type="spellStart"/>
+            <w:r>
+              <w:rPr>
+                <w:sz w:val="20"/>
+                <w:szCs w:val="20"/>
+              </w:rPr>
+              <w:t>Фатеенков</w:t>
+            </w:r>
+            <w:proofErr w:type="spellEnd"/>
+            <w:r>
+              <w:rPr>
+                <w:sz w:val="20"/>
+                <w:szCs w:val="20"/>
+              </w:rPr>
+              <w:t xml:space="preserve"> Игорь Иванович</w:t>
             </w:r>
           </w:p>
         </w:tc>
@@ -545,6 +590,171 @@
           </w:p>
         </w:tc>
       </w:tr>
+      <w:tr>
+        <w:trPr>
+          <w:trHeight w:val="223"/>
+        </w:trPr>
+        <w:tc>
+          <w:tcPr>
+            <w:tcW w:w="540" w:type="dxa"/>
+            <w:tcBorders>
+              <w:top w:val="single" w:sz="6" w:space="0" w:color="000000"/>
+              <w:left w:val="single" w:sz="6" w:space="0" w:color="000000"/>
+              <w:bottom w:val="single" w:sz="6" w:space="0" w:color="000000"/>
+              <w:right w:val="single" w:sz="6" w:space="0" w:color="000000"/>
+            </w:tcBorders>
+            <w:tcMar>
+              <w:top w:w="0" w:type="dxa"/>
+              <w:left w:w="74" w:type="dxa"/>
+              <w:bottom w:w="0" w:type="dxa"/>
+              <w:right w:w="74" w:type="dxa"/>
+            </w:tcMar>
+          </w:tcPr>
+          <w:p>
+            <w:pPr>
+              <w:rPr>
+                <w:sz w:val="20"/>
+                <w:szCs w:val="20"/>
+              </w:rPr>
+            </w:pPr>
+            <w:r>
+              <w:rPr>
+                <w:sz w:val="20"/>
+                <w:szCs w:val="20"/>
+              </w:rPr>
+              <w:t>2</w:t>
+            </w:r>
+          </w:p>
+        </w:tc>
+        <w:tc>
+          <w:tcPr>
+            <w:tcW w:w="2594" w:type="dxa"/>
+            <w:tcBorders>
+              <w:top w:val="single" w:sz="6" w:space="0" w:color="000000"/>
+              <w:left w:val="single" w:sz="6" w:space="0" w:color="000000"/>
+              <w:bottom w:val="single" w:sz="6" w:space="0" w:color="000000"/>
+              <w:right w:val="single" w:sz="6" w:space="0" w:color="000000"/>
+            </w:tcBorders>
+          </w:tcPr>
+          <w:p>
+            <w:pPr>
+              <w:rPr>
+                <w:sz w:val="20"/>
+                <w:szCs w:val="20"/>
+              </w:rPr>
+            </w:pPr>
+            <w:proofErr w:type="spellStart"/>
+            <w:r>
+              <w:rPr>
+                <w:sz w:val="20"/>
+                <w:szCs w:val="20"/>
+              </w:rPr>
+              <w:t>Хамурапи</w:t>
+            </w:r>
+            <w:proofErr w:type="spellEnd"/>
+            <w:r>
+              <w:rPr>
+                <w:sz w:val="20"/>
+                <w:szCs w:val="20"/>
+              </w:rPr>
+              <w:t xml:space="preserve"> Зураб</w:t>
+            </w:r>
+          </w:p>
+        </w:tc>
+        <w:tc>
+          <w:tcPr>
+            <w:tcW w:w="2035" w:type="dxa"/>
+            <w:tcBorders>
+              <w:top w:val="single" w:sz="6" w:space="0" w:color="000000"/>
+              <w:left w:val="single" w:sz="6" w:space="0" w:color="000000"/>
+              <w:bottom w:val="single" w:sz="6" w:space="0" w:color="000000"/>
+              <w:right w:val="single" w:sz="6" w:space="0" w:color="000000"/>
+            </w:tcBorders>
+            <w:tcMar>
+              <w:top w:w="0" w:type="dxa"/>
+              <w:left w:w="74" w:type="dxa"/>
+              <w:bottom w:w="0" w:type="dxa"/>
+              <w:right w:w="74" w:type="dxa"/>
+            </w:tcMar>
+          </w:tcPr>
+          <w:p>
+            <w:pPr>
+              <w:rPr>
+                <w:sz w:val="20"/>
+                <w:szCs w:val="20"/>
+              </w:rPr>
+            </w:pPr>
+            <w:r>
+              <w:rPr>
+                <w:sz w:val="20"/>
+                <w:szCs w:val="20"/>
+              </w:rPr>
+              <w:t>037-881-531 86</w:t>
+            </w:r>
+          </w:p>
+        </w:tc>
+        <w:tc>
+          <w:tcPr>
+            <w:tcW w:w="2119" w:type="dxa"/>
+            <w:tcBorders>
+              <w:top w:val="single" w:sz="6" w:space="0" w:color="000000"/>
+              <w:left w:val="single" w:sz="6" w:space="0" w:color="000000"/>
+              <w:bottom w:val="single" w:sz="6" w:space="0" w:color="000000"/>
+              <w:right w:val="single" w:sz="6" w:space="0" w:color="000000"/>
+            </w:tcBorders>
+          </w:tcPr>
+          <w:p>
+            <w:pPr>
+              <w:rPr>
+                <w:sz w:val="20"/>
+                <w:szCs w:val="20"/>
+              </w:rPr>
+            </w:pPr>
+            <w:r>
+              <w:rPr>
+                <w:sz w:val="20"/>
+                <w:szCs w:val="20"/>
+              </w:rPr>
+              <w:t>Прораб</w:t>
+            </w:r>
+          </w:p>
+        </w:tc>
+        <w:tc>
+          <w:tcPr>
+            <w:tcW w:w="2318" w:type="dxa"/>
+            <w:tcBorders>
+              <w:top w:val="single" w:sz="6" w:space="0" w:color="000000"/>
+              <w:left w:val="single" w:sz="6" w:space="0" w:color="000000"/>
+              <w:bottom w:val="single" w:sz="6" w:space="0" w:color="000000"/>
+              <w:right w:val="single" w:sz="6" w:space="0" w:color="000000"/>
+            </w:tcBorders>
+          </w:tcPr>
+          <w:p>
+            <w:pPr>
+              <w:rPr>
+                <w:sz w:val="20"/>
+                <w:szCs w:val="20"/>
+                <w:lang w:val="en-US"/>
+              </w:rPr>
+            </w:pPr>
+            <w:r>
+              <w:rPr>
+                <w:sz w:val="20"/>
+                <w:szCs w:val="20"/>
+              </w:rPr>
+              <w:t>1</w:t>
+            </w:r>
+            <w:r>
+              <w:rPr>
+                <w:sz w:val="20"/>
+                <w:szCs w:val="20"/>
+                <w:lang w:val="en-US"/>
+              </w:rPr>
+              <w:t>,2,3,4,5,6,7,8,9,10,11,12,13,14,15,16,17,18,19,20,21,22,23,24,25,26,27,28,29</w:t>
+            </w:r>
+          </w:p>
+        </w:tc>
+      </w:tr>
     </w:tbl>
     <w:p>
       <w:pPr>
@@ -1019,6 +1229,7 @@
           <w:sz w:val="20"/>
           <w:szCs w:val="20"/>
         </w:rPr>
+        <w:lastRenderedPageBreak/>
         <w:t xml:space="preserve">26 – Безопасные методы и приемы работ по перемещению тяжеловесных и крупногабаритных грузов при отсутствии машин соответствующей грузоподъемности и разборке покосившихся и опасных (неправильно уложенных) штабелей круглых лесоматериалов </w:t>
       </w:r>
     </w:p>
@@ -1137,7 +1348,6 @@
                 <w:sz w:val="20"/>
                 <w:szCs w:val="20"/>
               </w:rPr>
-              <w:lastRenderedPageBreak/>
               <w:t>Название организации</w:t>
             </w:r>
           </w:p>
@@ -1158,7 +1368,23 @@
                 <w:sz w:val="20"/>
                 <w:szCs w:val="20"/>
               </w:rPr>
-              <w:t>ООО «КХ г.Дятьково»</w:t>
+              <w:t xml:space="preserve">ООО «КХ </w:t>
+            </w:r>
+            <w:proofErr w:type="spellStart"/>
+            <w:r>
+              <w:rPr>
+                <w:sz w:val="20"/>
+                <w:szCs w:val="20"/>
+              </w:rPr>
+              <w:t>г.Дятьково</w:t>
+            </w:r>
+            <w:proofErr w:type="spellEnd"/>
+            <w:r>
+              <w:rPr>
+                <w:sz w:val="20"/>
+                <w:szCs w:val="20"/>
+              </w:rPr>
+              <w:t>»</w:t>
             </w:r>
           </w:p>
         </w:tc>
@@ -1315,7 +1541,25 @@
                 <w:sz w:val="20"/>
                 <w:szCs w:val="20"/>
               </w:rPr>
-              <w:t>Контактное лицо по организационным вопросам, должность, раб./моб. тел.</w:t>
+              <w:t xml:space="preserve">Контактное лицо по организационным вопросам, должность, </w:t>
+            </w:r>
+            <w:proofErr w:type="gramStart"/>
+            <w:r>
+              <w:rPr>
+                <w:b/>
+                <w:sz w:val="20"/>
+                <w:szCs w:val="20"/>
+              </w:rPr>
+              <w:t>раб./</w:t>
+            </w:r>
+            <w:proofErr w:type="gramEnd"/>
+            <w:r>
+              <w:rPr>
+                <w:b/>
+                <w:sz w:val="20"/>
+                <w:szCs w:val="20"/>
+              </w:rPr>
+              <w:t>моб. тел.</w:t>
             </w:r>
           </w:p>
         </w:tc>
@@ -1353,7 +1597,25 @@
                 <w:sz w:val="20"/>
                 <w:szCs w:val="20"/>
               </w:rPr>
-              <w:t>циалист по кадрам Крисанова Е.Е.</w:t>
+              <w:t xml:space="preserve">циалист по кадрам </w:t>
+            </w:r>
+            <w:proofErr w:type="spellStart"/>
+            <w:r>
+              <w:rPr>
+                <w:b/>
+                <w:sz w:val="20"/>
+                <w:szCs w:val="20"/>
+              </w:rPr>
+              <w:t>Крисанова</w:t>
+            </w:r>
+            <w:proofErr w:type="spellEnd"/>
+            <w:r>
+              <w:rPr>
+                <w:b/>
+                <w:sz w:val="20"/>
+                <w:szCs w:val="20"/>
+              </w:rPr>
+              <w:t xml:space="preserve"> Е.Е.</w:t>
             </w:r>
           </w:p>
           <w:p>
@@ -1413,7 +1675,39 @@
                 <w:sz w:val="20"/>
                 <w:szCs w:val="20"/>
               </w:rPr>
-              <w:t>242600, Брянская обл. г.Дятьково, ул.Базарная, д.1</w:t>
+              <w:t xml:space="preserve">242600, Брянская обл. </w:t>
+            </w:r>
+            <w:proofErr w:type="spellStart"/>
+            <w:r>
+              <w:rPr>
+                <w:sz w:val="20"/>
+                <w:szCs w:val="20"/>
+              </w:rPr>
+              <w:t>г.Дятьково</w:t>
+            </w:r>
+            <w:proofErr w:type="spellEnd"/>
+            <w:r>
+              <w:rPr>
+                <w:sz w:val="20"/>
+                <w:szCs w:val="20"/>
+              </w:rPr>
+              <w:t xml:space="preserve">, </w:t>
+            </w:r>
+            <w:proofErr w:type="spellStart"/>
+            <w:r>
+              <w:rPr>
+                <w:sz w:val="20"/>
+                <w:szCs w:val="20"/>
+              </w:rPr>
+              <w:t>ул.Базарная</w:t>
+            </w:r>
+            <w:proofErr w:type="spellEnd"/>
+            <w:r>
+              <w:rPr>
+                <w:sz w:val="20"/>
+                <w:szCs w:val="20"/>
+              </w:rPr>
+              <w:t>, д.1</w:t>
             </w:r>
           </w:p>
         </w:tc>
@@ -1456,7 +1750,39 @@
                 <w:sz w:val="20"/>
                 <w:szCs w:val="20"/>
               </w:rPr>
-              <w:t>242600, Брянская обл. г.Дятьково, ул.Базарная, д.1</w:t>
+              <w:t xml:space="preserve">242600, Брянская обл. </w:t>
+            </w:r>
+            <w:proofErr w:type="spellStart"/>
+            <w:r>
+              <w:rPr>
+                <w:sz w:val="20"/>
+                <w:szCs w:val="20"/>
+              </w:rPr>
+              <w:t>г.Дятьково</w:t>
+            </w:r>
+            <w:proofErr w:type="spellEnd"/>
+            <w:r>
+              <w:rPr>
+                <w:sz w:val="20"/>
+                <w:szCs w:val="20"/>
+              </w:rPr>
+              <w:t xml:space="preserve">, </w:t>
+            </w:r>
+            <w:proofErr w:type="spellStart"/>
+            <w:r>
+              <w:rPr>
+                <w:sz w:val="20"/>
+                <w:szCs w:val="20"/>
+              </w:rPr>
+              <w:t>ул.Базарная</w:t>
+            </w:r>
+            <w:proofErr w:type="spellEnd"/>
+            <w:r>
+              <w:rPr>
+                <w:sz w:val="20"/>
+                <w:szCs w:val="20"/>
+              </w:rPr>
+              <w:t>, д.1</w:t>
             </w:r>
           </w:p>
         </w:tc>
@@ -1559,6 +1885,7 @@
                 <w:szCs w:val="20"/>
               </w:rPr>
             </w:pPr>
+            <w:proofErr w:type="spellStart"/>
             <w:r>
               <w:rPr>
                 <w:sz w:val="20"/>
@@ -1566,6 +1893,7 @@
               </w:rPr>
               <w:t>comhoz@yande</w:t>
             </w:r>
+            <w:proofErr w:type="spellEnd"/>
             <w:r>
               <w:rPr>
                 <w:sz w:val="20"/>
@@ -1668,8 +1996,19 @@
                 <w:szCs w:val="20"/>
                 <w:lang w:val="ru-RU"/>
               </w:rPr>
-              <w:t>ПАО Сбербанк г.Брянск</w:t>
-            </w:r>
+              <w:t xml:space="preserve">ПАО Сбербанк </w:t>
+            </w:r>
+            <w:proofErr w:type="spellStart"/>
+            <w:r>
+              <w:rPr>
+                <w:b w:val="0"/>
+                <w:sz w:val="20"/>
+                <w:szCs w:val="20"/>
+                <w:lang w:val="ru-RU"/>
+              </w:rPr>
+              <w:t>г.Брянск</w:t>
+            </w:r>
+            <w:proofErr w:type="spellEnd"/>
           </w:p>
         </w:tc>
       </w:tr>
@@ -1686,6 +2025,7 @@
                 <w:szCs w:val="20"/>
               </w:rPr>
             </w:pPr>
+            <w:proofErr w:type="spellStart"/>
             <w:r>
               <w:rPr>
                 <w:sz w:val="20"/>
@@ -1693,6 +2033,7 @@
               </w:rPr>
               <w:t>Кор.счет</w:t>
             </w:r>
+            <w:proofErr w:type="spellEnd"/>
           </w:p>
         </w:tc>
         <w:tc>

</xml_diff>